<commit_message>
Tabelas do Bubble Sort concluídas
</commit_message>
<xml_diff>
--- a/projeto.aa/src/main/resources/docs/Relatório - Projeto AA - Nycolas R Alves.docx
+++ b/projeto.aa/src/main/resources/docs/Relatório - Projeto AA - Nycolas R Alves.docx
@@ -402,8 +402,6 @@
           <w:szCs w:val="24"/>
         </w:rPr>
       </w:pPr>
-      <w:bookmarkStart w:id="0" w:name="_GoBack"/>
-      <w:bookmarkEnd w:id="0"/>
     </w:p>
     <w:p>
       <w:pPr>
@@ -4277,10 +4275,7 @@
         <w:ind w:left="851" w:hanging="851"/>
       </w:pPr>
       <w:r>
-        <w:t xml:space="preserve">Resultados para sequencia inversamente </w:t>
-      </w:r>
-      <w:r>
-        <w:t>ordenada</w:t>
+        <w:t>Resultados para sequencia inversamente ordenada</w:t>
       </w:r>
     </w:p>
     <w:p>
@@ -5071,13 +5066,7 @@
       </w:pPr>
       <w:r>
         <w:lastRenderedPageBreak/>
-        <w:t xml:space="preserve">Resultados para sequencia </w:t>
-      </w:r>
-      <w:r>
-        <w:t xml:space="preserve">quase </w:t>
-      </w:r>
-      <w:r>
-        <w:t>ordenada</w:t>
+        <w:t>Resultados para sequencia quase ordenada</w:t>
       </w:r>
     </w:p>
     <w:p>
@@ -5236,17 +5225,18 @@
           </w:tcPr>
           <w:p>
             <w:pPr>
-              <w:ind w:firstLine="0"/>
-              <w:jc w:val="center"/>
-              <w:rPr>
-                <w:rFonts w:ascii="Calibri" w:hAnsi="Calibri"/>
-                <w:color w:val="000000"/>
-                <w:sz w:val="22"/>
-              </w:rPr>
-            </w:pPr>
-            <w:r>
-              <w:rPr>
-                <w:rFonts w:ascii="Calibri" w:hAnsi="Calibri"/>
+              <w:spacing w:line="240" w:lineRule="auto"/>
+              <w:ind w:firstLine="0"/>
+              <w:jc w:val="center"/>
+              <w:rPr>
+                <w:rFonts w:ascii="Calibri" w:eastAsia="Times New Roman" w:hAnsi="Calibri" w:cs="Calibri"/>
+                <w:color w:val="000000"/>
+                <w:sz w:val="22"/>
+              </w:rPr>
+            </w:pPr>
+            <w:r>
+              <w:rPr>
+                <w:rFonts w:ascii="Calibri" w:hAnsi="Calibri" w:cs="Calibri"/>
                 <w:color w:val="000000"/>
                 <w:sz w:val="22"/>
               </w:rPr>
@@ -5264,14 +5254,14 @@
               <w:ind w:firstLine="0"/>
               <w:jc w:val="center"/>
               <w:rPr>
-                <w:rFonts w:ascii="Calibri" w:hAnsi="Calibri"/>
-                <w:color w:val="000000"/>
-                <w:sz w:val="22"/>
-              </w:rPr>
-            </w:pPr>
-            <w:r>
-              <w:rPr>
-                <w:rFonts w:ascii="Calibri" w:hAnsi="Calibri"/>
+                <w:rFonts w:ascii="Calibri" w:hAnsi="Calibri" w:cs="Calibri"/>
+                <w:color w:val="000000"/>
+                <w:sz w:val="22"/>
+              </w:rPr>
+            </w:pPr>
+            <w:r>
+              <w:rPr>
+                <w:rFonts w:ascii="Calibri" w:hAnsi="Calibri" w:cs="Calibri"/>
                 <w:color w:val="000000"/>
                 <w:sz w:val="22"/>
               </w:rPr>
@@ -5289,14 +5279,14 @@
               <w:ind w:firstLine="0"/>
               <w:jc w:val="center"/>
               <w:rPr>
-                <w:rFonts w:ascii="Calibri" w:hAnsi="Calibri"/>
-                <w:color w:val="000000"/>
-                <w:sz w:val="22"/>
-              </w:rPr>
-            </w:pPr>
-            <w:r>
-              <w:rPr>
-                <w:rFonts w:ascii="Calibri" w:hAnsi="Calibri"/>
+                <w:rFonts w:ascii="Calibri" w:hAnsi="Calibri" w:cs="Calibri"/>
+                <w:color w:val="000000"/>
+                <w:sz w:val="22"/>
+              </w:rPr>
+            </w:pPr>
+            <w:r>
+              <w:rPr>
+                <w:rFonts w:ascii="Calibri" w:hAnsi="Calibri" w:cs="Calibri"/>
                 <w:color w:val="000000"/>
                 <w:sz w:val="22"/>
               </w:rPr>
@@ -5341,14 +5331,14 @@
               <w:ind w:firstLine="0"/>
               <w:jc w:val="center"/>
               <w:rPr>
-                <w:rFonts w:ascii="Calibri" w:hAnsi="Calibri"/>
-                <w:color w:val="000000"/>
-                <w:sz w:val="22"/>
-              </w:rPr>
-            </w:pPr>
-            <w:r>
-              <w:rPr>
-                <w:rFonts w:ascii="Calibri" w:hAnsi="Calibri"/>
+                <w:rFonts w:ascii="Calibri" w:hAnsi="Calibri" w:cs="Calibri"/>
+                <w:color w:val="000000"/>
+                <w:sz w:val="22"/>
+              </w:rPr>
+            </w:pPr>
+            <w:r>
+              <w:rPr>
+                <w:rFonts w:ascii="Calibri" w:hAnsi="Calibri" w:cs="Calibri"/>
                 <w:color w:val="000000"/>
                 <w:sz w:val="22"/>
               </w:rPr>
@@ -5366,14 +5356,14 @@
               <w:ind w:firstLine="0"/>
               <w:jc w:val="center"/>
               <w:rPr>
-                <w:rFonts w:ascii="Calibri" w:hAnsi="Calibri"/>
-                <w:color w:val="000000"/>
-                <w:sz w:val="22"/>
-              </w:rPr>
-            </w:pPr>
-            <w:r>
-              <w:rPr>
-                <w:rFonts w:ascii="Calibri" w:hAnsi="Calibri"/>
+                <w:rFonts w:ascii="Calibri" w:hAnsi="Calibri" w:cs="Calibri"/>
+                <w:color w:val="000000"/>
+                <w:sz w:val="22"/>
+              </w:rPr>
+            </w:pPr>
+            <w:r>
+              <w:rPr>
+                <w:rFonts w:ascii="Calibri" w:hAnsi="Calibri" w:cs="Calibri"/>
                 <w:color w:val="000000"/>
                 <w:sz w:val="22"/>
               </w:rPr>
@@ -5391,14 +5381,14 @@
               <w:ind w:firstLine="0"/>
               <w:jc w:val="center"/>
               <w:rPr>
-                <w:rFonts w:ascii="Calibri" w:hAnsi="Calibri"/>
-                <w:color w:val="000000"/>
-                <w:sz w:val="22"/>
-              </w:rPr>
-            </w:pPr>
-            <w:r>
-              <w:rPr>
-                <w:rFonts w:ascii="Calibri" w:hAnsi="Calibri"/>
+                <w:rFonts w:ascii="Calibri" w:hAnsi="Calibri" w:cs="Calibri"/>
+                <w:color w:val="000000"/>
+                <w:sz w:val="22"/>
+              </w:rPr>
+            </w:pPr>
+            <w:r>
+              <w:rPr>
+                <w:rFonts w:ascii="Calibri" w:hAnsi="Calibri" w:cs="Calibri"/>
                 <w:color w:val="000000"/>
                 <w:sz w:val="22"/>
               </w:rPr>
@@ -5443,14 +5433,14 @@
               <w:ind w:firstLine="0"/>
               <w:jc w:val="center"/>
               <w:rPr>
-                <w:rFonts w:ascii="Calibri" w:hAnsi="Calibri"/>
-                <w:color w:val="000000"/>
-                <w:sz w:val="22"/>
-              </w:rPr>
-            </w:pPr>
-            <w:r>
-              <w:rPr>
-                <w:rFonts w:ascii="Calibri" w:hAnsi="Calibri"/>
+                <w:rFonts w:ascii="Calibri" w:hAnsi="Calibri" w:cs="Calibri"/>
+                <w:color w:val="000000"/>
+                <w:sz w:val="22"/>
+              </w:rPr>
+            </w:pPr>
+            <w:r>
+              <w:rPr>
+                <w:rFonts w:ascii="Calibri" w:hAnsi="Calibri" w:cs="Calibri"/>
                 <w:color w:val="000000"/>
                 <w:sz w:val="22"/>
               </w:rPr>
@@ -5468,14 +5458,14 @@
               <w:ind w:firstLine="0"/>
               <w:jc w:val="center"/>
               <w:rPr>
-                <w:rFonts w:ascii="Calibri" w:hAnsi="Calibri"/>
-                <w:color w:val="000000"/>
-                <w:sz w:val="22"/>
-              </w:rPr>
-            </w:pPr>
-            <w:r>
-              <w:rPr>
-                <w:rFonts w:ascii="Calibri" w:hAnsi="Calibri"/>
+                <w:rFonts w:ascii="Calibri" w:hAnsi="Calibri" w:cs="Calibri"/>
+                <w:color w:val="000000"/>
+                <w:sz w:val="22"/>
+              </w:rPr>
+            </w:pPr>
+            <w:r>
+              <w:rPr>
+                <w:rFonts w:ascii="Calibri" w:hAnsi="Calibri" w:cs="Calibri"/>
                 <w:color w:val="000000"/>
                 <w:sz w:val="22"/>
               </w:rPr>
@@ -5493,14 +5483,14 @@
               <w:ind w:firstLine="0"/>
               <w:jc w:val="center"/>
               <w:rPr>
-                <w:rFonts w:ascii="Calibri" w:hAnsi="Calibri"/>
-                <w:color w:val="000000"/>
-                <w:sz w:val="22"/>
-              </w:rPr>
-            </w:pPr>
-            <w:r>
-              <w:rPr>
-                <w:rFonts w:ascii="Calibri" w:hAnsi="Calibri"/>
+                <w:rFonts w:ascii="Calibri" w:hAnsi="Calibri" w:cs="Calibri"/>
+                <w:color w:val="000000"/>
+                <w:sz w:val="22"/>
+              </w:rPr>
+            </w:pPr>
+            <w:r>
+              <w:rPr>
+                <w:rFonts w:ascii="Calibri" w:hAnsi="Calibri" w:cs="Calibri"/>
                 <w:color w:val="000000"/>
                 <w:sz w:val="22"/>
               </w:rPr>
@@ -5545,14 +5535,14 @@
               <w:ind w:firstLine="0"/>
               <w:jc w:val="center"/>
               <w:rPr>
-                <w:rFonts w:ascii="Calibri" w:hAnsi="Calibri"/>
-                <w:color w:val="000000"/>
-                <w:sz w:val="22"/>
-              </w:rPr>
-            </w:pPr>
-            <w:r>
-              <w:rPr>
-                <w:rFonts w:ascii="Calibri" w:hAnsi="Calibri"/>
+                <w:rFonts w:ascii="Calibri" w:hAnsi="Calibri" w:cs="Calibri"/>
+                <w:color w:val="000000"/>
+                <w:sz w:val="22"/>
+              </w:rPr>
+            </w:pPr>
+            <w:r>
+              <w:rPr>
+                <w:rFonts w:ascii="Calibri" w:hAnsi="Calibri" w:cs="Calibri"/>
                 <w:color w:val="000000"/>
                 <w:sz w:val="22"/>
               </w:rPr>
@@ -5570,14 +5560,14 @@
               <w:ind w:firstLine="0"/>
               <w:jc w:val="center"/>
               <w:rPr>
-                <w:rFonts w:ascii="Calibri" w:hAnsi="Calibri"/>
-                <w:color w:val="000000"/>
-                <w:sz w:val="22"/>
-              </w:rPr>
-            </w:pPr>
-            <w:r>
-              <w:rPr>
-                <w:rFonts w:ascii="Calibri" w:hAnsi="Calibri"/>
+                <w:rFonts w:ascii="Calibri" w:hAnsi="Calibri" w:cs="Calibri"/>
+                <w:color w:val="000000"/>
+                <w:sz w:val="22"/>
+              </w:rPr>
+            </w:pPr>
+            <w:r>
+              <w:rPr>
+                <w:rFonts w:ascii="Calibri" w:hAnsi="Calibri" w:cs="Calibri"/>
                 <w:color w:val="000000"/>
                 <w:sz w:val="22"/>
               </w:rPr>
@@ -5595,14 +5585,14 @@
               <w:ind w:firstLine="0"/>
               <w:jc w:val="center"/>
               <w:rPr>
-                <w:rFonts w:ascii="Calibri" w:hAnsi="Calibri"/>
-                <w:color w:val="000000"/>
-                <w:sz w:val="22"/>
-              </w:rPr>
-            </w:pPr>
-            <w:r>
-              <w:rPr>
-                <w:rFonts w:ascii="Calibri" w:hAnsi="Calibri"/>
+                <w:rFonts w:ascii="Calibri" w:hAnsi="Calibri" w:cs="Calibri"/>
+                <w:color w:val="000000"/>
+                <w:sz w:val="22"/>
+              </w:rPr>
+            </w:pPr>
+            <w:r>
+              <w:rPr>
+                <w:rFonts w:ascii="Calibri" w:hAnsi="Calibri" w:cs="Calibri"/>
                 <w:color w:val="000000"/>
                 <w:sz w:val="22"/>
               </w:rPr>
@@ -5647,14 +5637,14 @@
               <w:ind w:firstLine="0"/>
               <w:jc w:val="center"/>
               <w:rPr>
-                <w:rFonts w:ascii="Calibri" w:hAnsi="Calibri"/>
-                <w:color w:val="000000"/>
-                <w:sz w:val="22"/>
-              </w:rPr>
-            </w:pPr>
-            <w:r>
-              <w:rPr>
-                <w:rFonts w:ascii="Calibri" w:hAnsi="Calibri"/>
+                <w:rFonts w:ascii="Calibri" w:hAnsi="Calibri" w:cs="Calibri"/>
+                <w:color w:val="000000"/>
+                <w:sz w:val="22"/>
+              </w:rPr>
+            </w:pPr>
+            <w:r>
+              <w:rPr>
+                <w:rFonts w:ascii="Calibri" w:hAnsi="Calibri" w:cs="Calibri"/>
                 <w:color w:val="000000"/>
                 <w:sz w:val="22"/>
               </w:rPr>
@@ -5672,14 +5662,14 @@
               <w:ind w:firstLine="0"/>
               <w:jc w:val="center"/>
               <w:rPr>
-                <w:rFonts w:ascii="Calibri" w:hAnsi="Calibri"/>
-                <w:color w:val="000000"/>
-                <w:sz w:val="22"/>
-              </w:rPr>
-            </w:pPr>
-            <w:r>
-              <w:rPr>
-                <w:rFonts w:ascii="Calibri" w:hAnsi="Calibri"/>
+                <w:rFonts w:ascii="Calibri" w:hAnsi="Calibri" w:cs="Calibri"/>
+                <w:color w:val="000000"/>
+                <w:sz w:val="22"/>
+              </w:rPr>
+            </w:pPr>
+            <w:r>
+              <w:rPr>
+                <w:rFonts w:ascii="Calibri" w:hAnsi="Calibri" w:cs="Calibri"/>
                 <w:color w:val="000000"/>
                 <w:sz w:val="22"/>
               </w:rPr>
@@ -5697,14 +5687,14 @@
               <w:ind w:firstLine="0"/>
               <w:jc w:val="center"/>
               <w:rPr>
-                <w:rFonts w:ascii="Calibri" w:hAnsi="Calibri"/>
-                <w:color w:val="000000"/>
-                <w:sz w:val="22"/>
-              </w:rPr>
-            </w:pPr>
-            <w:r>
-              <w:rPr>
-                <w:rFonts w:ascii="Calibri" w:hAnsi="Calibri"/>
+                <w:rFonts w:ascii="Calibri" w:hAnsi="Calibri" w:cs="Calibri"/>
+                <w:color w:val="000000"/>
+                <w:sz w:val="22"/>
+              </w:rPr>
+            </w:pPr>
+            <w:r>
+              <w:rPr>
+                <w:rFonts w:ascii="Calibri" w:hAnsi="Calibri" w:cs="Calibri"/>
                 <w:color w:val="000000"/>
                 <w:sz w:val="22"/>
               </w:rPr>
@@ -5749,11 +5739,19 @@
               <w:ind w:firstLine="0"/>
               <w:jc w:val="center"/>
               <w:rPr>
-                <w:rFonts w:ascii="Calibri" w:hAnsi="Calibri"/>
-                <w:color w:val="000000"/>
-                <w:sz w:val="22"/>
-              </w:rPr>
-            </w:pPr>
+                <w:rFonts w:ascii="Calibri" w:hAnsi="Calibri" w:cs="Calibri"/>
+                <w:color w:val="000000"/>
+                <w:sz w:val="22"/>
+              </w:rPr>
+            </w:pPr>
+            <w:r>
+              <w:rPr>
+                <w:rFonts w:ascii="Calibri" w:hAnsi="Calibri" w:cs="Calibri"/>
+                <w:color w:val="000000"/>
+                <w:sz w:val="22"/>
+              </w:rPr>
+              <w:t>4.770.026</w:t>
+            </w:r>
           </w:p>
         </w:tc>
         <w:tc>
@@ -5766,10 +5764,19 @@
               <w:ind w:firstLine="0"/>
               <w:jc w:val="center"/>
               <w:rPr>
-                <w:sz w:val="20"/>
-                <w:szCs w:val="20"/>
-              </w:rPr>
-            </w:pPr>
+                <w:rFonts w:ascii="Calibri" w:hAnsi="Calibri" w:cs="Calibri"/>
+                <w:color w:val="000000"/>
+                <w:sz w:val="22"/>
+              </w:rPr>
+            </w:pPr>
+            <w:r>
+              <w:rPr>
+                <w:rFonts w:ascii="Calibri" w:hAnsi="Calibri" w:cs="Calibri"/>
+                <w:color w:val="000000"/>
+                <w:sz w:val="22"/>
+              </w:rPr>
+              <w:t>499266929304</w:t>
+            </w:r>
           </w:p>
         </w:tc>
         <w:tc>
@@ -5782,10 +5789,19 @@
               <w:ind w:firstLine="0"/>
               <w:jc w:val="center"/>
               <w:rPr>
-                <w:sz w:val="20"/>
-                <w:szCs w:val="20"/>
-              </w:rPr>
-            </w:pPr>
+                <w:rFonts w:ascii="Calibri" w:hAnsi="Calibri" w:cs="Calibri"/>
+                <w:color w:val="000000"/>
+                <w:sz w:val="22"/>
+              </w:rPr>
+            </w:pPr>
+            <w:r>
+              <w:rPr>
+                <w:rFonts w:ascii="Calibri" w:hAnsi="Calibri" w:cs="Calibri"/>
+                <w:color w:val="000000"/>
+                <w:sz w:val="22"/>
+              </w:rPr>
+              <w:t>187501216324</w:t>
+            </w:r>
           </w:p>
         </w:tc>
       </w:tr>
@@ -5812,16 +5828,7 @@
         <w:ind w:left="851" w:hanging="851"/>
       </w:pPr>
       <w:r>
-        <w:t xml:space="preserve">Resultados para </w:t>
-      </w:r>
-      <w:r>
-        <w:t>sequência</w:t>
-      </w:r>
-      <w:r>
-        <w:t xml:space="preserve"> </w:t>
-      </w:r>
-      <w:r>
-        <w:t>aleatória</w:t>
+        <w:t>Resultados para sequência aleatória</w:t>
       </w:r>
     </w:p>
     <w:p>
@@ -6459,6 +6466,9 @@
         </w:tc>
       </w:tr>
       <w:tr>
+        <w:trPr>
+          <w:trHeight w:val="511"/>
+        </w:trPr>
         <w:tc>
           <w:tcPr>
             <w:tcW w:w="1848" w:type="dxa"/>
@@ -6491,14 +6501,23 @@
           </w:tcPr>
           <w:p>
             <w:pPr>
-              <w:ind w:firstLine="0"/>
-              <w:jc w:val="center"/>
-              <w:rPr>
-                <w:rFonts w:ascii="Calibri" w:hAnsi="Calibri"/>
-                <w:color w:val="000000"/>
-                <w:sz w:val="22"/>
-              </w:rPr>
-            </w:pPr>
+              <w:spacing w:line="240" w:lineRule="auto"/>
+              <w:ind w:firstLine="0"/>
+              <w:jc w:val="center"/>
+              <w:rPr>
+                <w:rFonts w:ascii="Calibri" w:eastAsia="Times New Roman" w:hAnsi="Calibri" w:cs="Calibri"/>
+                <w:color w:val="000000"/>
+                <w:sz w:val="22"/>
+              </w:rPr>
+            </w:pPr>
+            <w:r>
+              <w:rPr>
+                <w:rFonts w:ascii="Calibri" w:hAnsi="Calibri" w:cs="Calibri"/>
+                <w:color w:val="000000"/>
+                <w:sz w:val="22"/>
+              </w:rPr>
+              <w:t>11260321</w:t>
+            </w:r>
           </w:p>
         </w:tc>
         <w:tc>
@@ -6511,10 +6530,19 @@
               <w:ind w:firstLine="0"/>
               <w:jc w:val="center"/>
               <w:rPr>
-                <w:sz w:val="20"/>
-                <w:szCs w:val="20"/>
-              </w:rPr>
-            </w:pPr>
+                <w:rFonts w:ascii="Calibri" w:hAnsi="Calibri" w:cs="Calibri"/>
+                <w:color w:val="000000"/>
+                <w:sz w:val="22"/>
+              </w:rPr>
+            </w:pPr>
+            <w:r>
+              <w:rPr>
+                <w:rFonts w:ascii="Calibri" w:hAnsi="Calibri" w:cs="Calibri"/>
+                <w:color w:val="000000"/>
+                <w:sz w:val="22"/>
+              </w:rPr>
+              <w:t>998347334985</w:t>
+            </w:r>
           </w:p>
         </w:tc>
         <w:tc>
@@ -6527,10 +6555,19 @@
               <w:ind w:firstLine="0"/>
               <w:jc w:val="center"/>
               <w:rPr>
-                <w:sz w:val="20"/>
-                <w:szCs w:val="20"/>
-              </w:rPr>
-            </w:pPr>
+                <w:rFonts w:ascii="Calibri" w:hAnsi="Calibri" w:cs="Calibri"/>
+                <w:color w:val="000000"/>
+                <w:sz w:val="22"/>
+              </w:rPr>
+            </w:pPr>
+            <w:r>
+              <w:rPr>
+                <w:rFonts w:ascii="Calibri" w:hAnsi="Calibri" w:cs="Calibri"/>
+                <w:color w:val="000000"/>
+                <w:sz w:val="22"/>
+              </w:rPr>
+              <w:t>749990953181</w:t>
+            </w:r>
           </w:p>
         </w:tc>
       </w:tr>
@@ -6541,6 +6578,8 @@
         <w:pStyle w:val="PargrafodaLista"/>
         <w:ind w:left="851" w:firstLine="0"/>
       </w:pPr>
+      <w:bookmarkStart w:id="0" w:name="_GoBack"/>
+      <w:bookmarkEnd w:id="0"/>
     </w:p>
     <w:p>
       <w:pPr>
@@ -7320,6 +7359,7 @@
           <w:sz w:val="20"/>
           <w:szCs w:val="20"/>
         </w:rPr>
+        <w:lastRenderedPageBreak/>
         <w:tab/>
       </w:r>
       <w:r>
@@ -7359,7 +7399,6 @@
           <w:sz w:val="20"/>
           <w:szCs w:val="20"/>
         </w:rPr>
-        <w:lastRenderedPageBreak/>
         <w:tab/>
       </w:r>
       <w:r>
@@ -33741,7 +33780,7 @@
 </file>
 
 <file path=customXml/itemProps1.xml><?xml version="1.0" encoding="utf-8"?>
-<ds:datastoreItem xmlns:ds="http://schemas.openxmlformats.org/officeDocument/2006/customXml" ds:itemID="{982A3215-1F5E-4430-9D09-2E41DCBF2250}">
+<ds:datastoreItem xmlns:ds="http://schemas.openxmlformats.org/officeDocument/2006/customXml" ds:itemID="{F926C871-10AA-4AF0-BEEB-70B4E2C11052}">
   <ds:schemaRefs>
     <ds:schemaRef ds:uri="http://schemas.openxmlformats.org/officeDocument/2006/bibliography"/>
   </ds:schemaRefs>

</xml_diff>